<commit_message>
Ajuste para agregar cumpleaños
</commit_message>
<xml_diff>
--- a/doc/React Native Birthday - Push Notifications.docx
+++ b/doc/React Native Birthday - Push Notifications.docx
@@ -13,36 +13,19 @@
           <w:lang w:val="es-PA"/>
         </w:rPr>
       </w:pPr>
-      <w:r>
+    </w:p>
+    <w:p>
+      <w:pPr>
+        <w:jc w:val="both"/>
         <w:rPr>
           <w:b/>
           <w:bCs/>
           <w:sz w:val="32"/>
           <w:szCs w:val="32"/>
+          <w:u w:val="single"/>
           <w:lang w:val="es-PA"/>
         </w:rPr>
-        <w:t xml:space="preserve">React Native </w:t>
-      </w:r>
-      <w:r>
-        <w:rPr>
-          <w:b/>
-          <w:bCs/>
-          <w:sz w:val="32"/>
-          <w:szCs w:val="32"/>
-          <w:lang w:val="es-PA"/>
-        </w:rPr>
-        <w:t xml:space="preserve">Birthday - </w:t>
-      </w:r>
-      <w:r>
-        <w:rPr>
-          <w:b/>
-          <w:bCs/>
-          <w:sz w:val="32"/>
-          <w:szCs w:val="32"/>
-          <w:lang w:val="es-PA"/>
-        </w:rPr>
-        <w:t>Push Notifications</w:t>
-      </w:r>
+      </w:pPr>
     </w:p>
     <w:sectPr>
       <w:pgSz w:w="11906" w:h="16838"/>

</xml_diff>